<commit_message>
aggiornamento use case UC2
</commit_message>
<xml_diff>
--- a/bdsir_takearound/documentation/RAD_TakeARound.docx
+++ b/bdsir_takearound/documentation/RAD_TakeARound.docx
@@ -5393,30 +5393,14 @@
                 <w:rFonts w:ascii="Calibri" w:eastAsia="Times New Roman" w:hAnsi="Calibri" w:cs="Calibri"/>
                 <w:color w:val="000000"/>
               </w:rPr>
-              <w:t xml:space="preserve">Il </w:t>
-            </w:r>
-            <w:proofErr w:type="gramStart"/>
-            <w:r>
-              <w:rPr>
-                <w:rFonts w:ascii="Calibri" w:eastAsia="Times New Roman" w:hAnsi="Calibri" w:cs="Calibri"/>
-                <w:color w:val="000000"/>
-              </w:rPr>
-              <w:t xml:space="preserve">giocatore  </w:t>
-            </w:r>
-            <w:r>
-              <w:rPr>
-                <w:rFonts w:ascii="Calibri" w:eastAsia="Times New Roman" w:hAnsi="Calibri" w:cs="Calibri"/>
-                <w:color w:val="000000"/>
-              </w:rPr>
-              <w:t>seleziona</w:t>
-            </w:r>
-            <w:proofErr w:type="gramEnd"/>
-            <w:r>
-              <w:rPr>
-                <w:rFonts w:ascii="Calibri" w:eastAsia="Times New Roman" w:hAnsi="Calibri" w:cs="Calibri"/>
-                <w:color w:val="000000"/>
-              </w:rPr>
-              <w:t xml:space="preserve"> </w:t>
+              <w:t xml:space="preserve">Il giocatore </w:t>
+            </w:r>
+            <w:r>
+              <w:rPr>
+                <w:rFonts w:ascii="Calibri" w:eastAsia="Times New Roman" w:hAnsi="Calibri" w:cs="Calibri"/>
+                <w:color w:val="000000"/>
+              </w:rPr>
+              <w:t xml:space="preserve">seleziona </w:t>
             </w:r>
             <w:r>
               <w:rPr>
@@ -5642,7 +5626,21 @@
                 <w:rFonts w:ascii="Calibri" w:eastAsia="Times New Roman" w:hAnsi="Calibri" w:cs="Calibri"/>
                 <w:color w:val="000000"/>
               </w:rPr>
-              <w:t>  Il giocatore seleziona una modalità di gioco.</w:t>
+              <w:t>  Il giocatore seleziona una modalità di gioco</w:t>
+            </w:r>
+            <w:r>
+              <w:rPr>
+                <w:rFonts w:ascii="Calibri" w:eastAsia="Times New Roman" w:hAnsi="Calibri" w:cs="Calibri"/>
+                <w:color w:val="000000"/>
+              </w:rPr>
+              <w:t xml:space="preserve"> e il numero di livelli</w:t>
+            </w:r>
+            <w:r>
+              <w:rPr>
+                <w:rFonts w:ascii="Calibri" w:eastAsia="Times New Roman" w:hAnsi="Calibri" w:cs="Calibri"/>
+                <w:color w:val="000000"/>
+              </w:rPr>
+              <w:t>.</w:t>
             </w:r>
           </w:p>
         </w:tc>
@@ -5670,168 +5668,6 @@
               </w:rPr>
               <w:t> </w:t>
             </w:r>
-          </w:p>
-        </w:tc>
-      </w:tr>
-      <w:tr>
-        <w:trPr>
-          <w:trHeight w:val="374"/>
-        </w:trPr>
-        <w:tc>
-          <w:tcPr>
-            <w:cnfStyle w:val="001000000000" w:firstRow="0" w:lastRow="0" w:firstColumn="1" w:lastColumn="0" w:oddVBand="0" w:evenVBand="0" w:oddHBand="0" w:evenHBand="0" w:firstRowFirstColumn="0" w:firstRowLastColumn="0" w:lastRowFirstColumn="0" w:lastRowLastColumn="0"/>
-            <w:tcW w:w="2405" w:type="dxa"/>
-            <w:vMerge/>
-            <w:hideMark/>
-          </w:tcPr>
-          <w:p>
-            <w:pPr>
-              <w:rPr>
-                <w:rFonts w:ascii="Calibri" w:eastAsia="Times New Roman" w:hAnsi="Calibri" w:cs="Calibri"/>
-                <w:b w:val="0"/>
-                <w:bCs w:val="0"/>
-                <w:color w:val="000000"/>
-                <w:sz w:val="22"/>
-                <w:szCs w:val="22"/>
-                <w:lang w:eastAsia="zh-CN"/>
-              </w:rPr>
-            </w:pPr>
-          </w:p>
-        </w:tc>
-        <w:tc>
-          <w:tcPr>
-            <w:tcW w:w="3101" w:type="dxa"/>
-            <w:noWrap/>
-          </w:tcPr>
-          <w:p>
-            <w:pPr>
-              <w:cnfStyle w:val="000000000000" w:firstRow="0" w:lastRow="0" w:firstColumn="0" w:lastColumn="0" w:oddVBand="0" w:evenVBand="0" w:oddHBand="0" w:evenHBand="0" w:firstRowFirstColumn="0" w:firstRowLastColumn="0" w:lastRowFirstColumn="0" w:lastRowLastColumn="0"/>
-              <w:rPr>
-                <w:rFonts w:ascii="Calibri" w:eastAsia="Times New Roman" w:hAnsi="Calibri" w:cs="Calibri"/>
-                <w:color w:val="000000"/>
-                <w:sz w:val="22"/>
-                <w:szCs w:val="22"/>
-                <w:lang w:eastAsia="zh-CN"/>
-              </w:rPr>
-            </w:pPr>
-          </w:p>
-        </w:tc>
-        <w:tc>
-          <w:tcPr>
-            <w:tcW w:w="3331" w:type="dxa"/>
-            <w:noWrap/>
-            <w:hideMark/>
-          </w:tcPr>
-          <w:p>
-            <w:pPr>
-              <w:jc w:val="both"/>
-              <w:cnfStyle w:val="000000000000" w:firstRow="0" w:lastRow="0" w:firstColumn="0" w:lastColumn="0" w:oddVBand="0" w:evenVBand="0" w:oddHBand="0" w:evenHBand="0" w:firstRowFirstColumn="0" w:firstRowLastColumn="0" w:lastRowFirstColumn="0" w:lastRowLastColumn="0"/>
-              <w:rPr>
-                <w:rFonts w:ascii="Calibri" w:eastAsia="Times New Roman" w:hAnsi="Calibri" w:cs="Calibri"/>
-                <w:color w:val="000000"/>
-                <w:lang w:eastAsia="zh-CN"/>
-              </w:rPr>
-            </w:pPr>
-            <w:r>
-              <w:rPr>
-                <w:rFonts w:ascii="Calibri" w:eastAsia="Times New Roman" w:hAnsi="Calibri" w:cs="Calibri"/>
-                <w:color w:val="000000"/>
-              </w:rPr>
-              <w:t>“</w:t>
-            </w:r>
-            <w:proofErr w:type="spellStart"/>
-            <w:r>
-              <w:rPr>
-                <w:rFonts w:ascii="Calibri" w:eastAsia="Times New Roman" w:hAnsi="Calibri" w:cs="Calibri"/>
-                <w:color w:val="000000"/>
-              </w:rPr>
-              <w:t>TakeARound</w:t>
-            </w:r>
-            <w:proofErr w:type="spellEnd"/>
-            <w:r>
-              <w:rPr>
-                <w:rFonts w:ascii="Calibri" w:eastAsia="Times New Roman" w:hAnsi="Calibri" w:cs="Calibri"/>
-                <w:color w:val="000000"/>
-              </w:rPr>
-              <w:t>”</w:t>
-            </w:r>
-            <w:r>
-              <w:rPr>
-                <w:rFonts w:ascii="Calibri" w:eastAsia="Times New Roman" w:hAnsi="Calibri" w:cs="Calibri"/>
-                <w:color w:val="000000"/>
-              </w:rPr>
-              <w:t xml:space="preserve"> apre una schermata che permette al giocatore di scegliere il numero di livelli da giocare.</w:t>
-            </w:r>
-          </w:p>
-        </w:tc>
-      </w:tr>
-      <w:tr>
-        <w:trPr>
-          <w:trHeight w:val="374"/>
-        </w:trPr>
-        <w:tc>
-          <w:tcPr>
-            <w:cnfStyle w:val="001000000000" w:firstRow="0" w:lastRow="0" w:firstColumn="1" w:lastColumn="0" w:oddVBand="0" w:evenVBand="0" w:oddHBand="0" w:evenHBand="0" w:firstRowFirstColumn="0" w:firstRowLastColumn="0" w:lastRowFirstColumn="0" w:lastRowLastColumn="0"/>
-            <w:tcW w:w="2405" w:type="dxa"/>
-            <w:vMerge/>
-            <w:hideMark/>
-          </w:tcPr>
-          <w:p>
-            <w:pPr>
-              <w:rPr>
-                <w:rFonts w:ascii="Calibri" w:eastAsia="Times New Roman" w:hAnsi="Calibri" w:cs="Calibri"/>
-                <w:b w:val="0"/>
-                <w:bCs w:val="0"/>
-                <w:color w:val="000000"/>
-                <w:sz w:val="22"/>
-                <w:szCs w:val="22"/>
-                <w:lang w:eastAsia="zh-CN"/>
-              </w:rPr>
-            </w:pPr>
-          </w:p>
-        </w:tc>
-        <w:tc>
-          <w:tcPr>
-            <w:tcW w:w="3101" w:type="dxa"/>
-            <w:noWrap/>
-            <w:hideMark/>
-          </w:tcPr>
-          <w:p>
-            <w:pPr>
-              <w:cnfStyle w:val="000000000000" w:firstRow="0" w:lastRow="0" w:firstColumn="0" w:lastColumn="0" w:oddVBand="0" w:evenVBand="0" w:oddHBand="0" w:evenHBand="0" w:firstRowFirstColumn="0" w:firstRowLastColumn="0" w:lastRowFirstColumn="0" w:lastRowLastColumn="0"/>
-              <w:rPr>
-                <w:rFonts w:ascii="Calibri" w:eastAsia="Times New Roman" w:hAnsi="Calibri" w:cs="Calibri"/>
-                <w:color w:val="000000"/>
-                <w:sz w:val="22"/>
-                <w:szCs w:val="22"/>
-                <w:lang w:eastAsia="zh-CN"/>
-              </w:rPr>
-            </w:pPr>
-            <w:r>
-              <w:rPr>
-                <w:rFonts w:ascii="Calibri" w:eastAsia="Times New Roman" w:hAnsi="Calibri" w:cs="Calibri"/>
-                <w:color w:val="000000"/>
-              </w:rPr>
-              <w:t>  Il giocatore seleziona un numero di livelli.</w:t>
-            </w:r>
-          </w:p>
-        </w:tc>
-        <w:tc>
-          <w:tcPr>
-            <w:tcW w:w="3331" w:type="dxa"/>
-            <w:noWrap/>
-          </w:tcPr>
-          <w:p>
-            <w:pPr>
-              <w:cnfStyle w:val="000000000000" w:firstRow="0" w:lastRow="0" w:firstColumn="0" w:lastColumn="0" w:oddVBand="0" w:evenVBand="0" w:oddHBand="0" w:evenHBand="0" w:firstRowFirstColumn="0" w:firstRowLastColumn="0" w:lastRowFirstColumn="0" w:lastRowLastColumn="0"/>
-              <w:rPr>
-                <w:rFonts w:ascii="Calibri" w:eastAsia="Times New Roman" w:hAnsi="Calibri" w:cs="Calibri"/>
-                <w:color w:val="000000"/>
-                <w:sz w:val="22"/>
-                <w:szCs w:val="22"/>
-                <w:lang w:eastAsia="zh-CN"/>
-              </w:rPr>
-            </w:pPr>
           </w:p>
         </w:tc>
       </w:tr>
@@ -12131,14 +11967,7 @@
                 <w:rFonts w:ascii="Calibri" w:eastAsia="Times New Roman" w:hAnsi="Calibri" w:cs="Calibri"/>
                 <w:color w:val="000000"/>
               </w:rPr>
-              <w:t xml:space="preserve"> principale del gioco </w:t>
-            </w:r>
-            <w:r>
-              <w:rPr>
-                <w:rFonts w:ascii="Calibri" w:eastAsia="Times New Roman" w:hAnsi="Calibri" w:cs="Calibri"/>
-                <w:color w:val="000000"/>
-              </w:rPr>
-              <w:t xml:space="preserve">il </w:t>
+              <w:t xml:space="preserve"> principale del gioco il </w:t>
             </w:r>
             <w:r>
               <w:rPr>
@@ -15242,23 +15071,7 @@
                 <w:rFonts w:ascii="Calibri" w:eastAsia="Times New Roman" w:hAnsi="Calibri" w:cs="Calibri"/>
                 <w:color w:val="000000"/>
               </w:rPr>
-              <w:t xml:space="preserve">Mario </w:t>
-            </w:r>
-            <w:proofErr w:type="gramStart"/>
-            <w:r>
-              <w:rPr>
-                <w:rFonts w:ascii="Calibri" w:eastAsia="Times New Roman" w:hAnsi="Calibri" w:cs="Calibri"/>
-                <w:color w:val="000000"/>
-              </w:rPr>
-              <w:t>Rossi:  giocatore</w:t>
-            </w:r>
-            <w:proofErr w:type="gramEnd"/>
-            <w:r>
-              <w:rPr>
-                <w:rFonts w:ascii="Calibri" w:eastAsia="Times New Roman" w:hAnsi="Calibri" w:cs="Calibri"/>
-                <w:color w:val="000000"/>
-              </w:rPr>
-              <w:t>.</w:t>
+              <w:t>Mario Rossi:  giocatore.</w:t>
             </w:r>
           </w:p>
         </w:tc>
@@ -18177,7 +17990,7 @@
           <w:rPr>
             <w:noProof/>
           </w:rPr>
-          <w:t>23</w:t>
+          <w:t>14</w:t>
         </w:r>
         <w:r>
           <w:rPr>
@@ -21651,7 +21464,7 @@
 </file>
 
 <file path=customXml/itemProps1.xml><?xml version="1.0" encoding="utf-8"?>
-<ds:datastoreItem xmlns:ds="http://schemas.openxmlformats.org/officeDocument/2006/customXml" ds:itemID="{47A6BB0D-5E55-44E7-B078-57A0AC578E6F}">
+<ds:datastoreItem xmlns:ds="http://schemas.openxmlformats.org/officeDocument/2006/customXml" ds:itemID="{EC9CD61B-7777-4745-A2E4-27B140114757}">
   <ds:schemaRefs>
     <ds:schemaRef ds:uri="http://schemas.openxmlformats.org/officeDocument/2006/bibliography"/>
   </ds:schemaRefs>

</xml_diff>